<commit_message>
entrevista y encuesta empresa, concepto de etiqueta en HTML
</commit_message>
<xml_diff>
--- a/Sena/Registro de Aprendisaje - Analisis y desarrollo de sistemas informaticos/Fase 1. identificación/Trabajos y sus directrises/Identificación de la necesidad de sistemas de información /Resuelto. Idea Solución por medio de sistema de un información Vidriería y Ornamentación Emanuel.docx
+++ b/Sena/Registro de Aprendisaje - Analisis y desarrollo de sistemas informaticos/Fase 1. identificación/Trabajos y sus directrises/Identificación de la necesidad de sistemas de información /Resuelto. Idea Solución por medio de sistema de un información Vidriería y Ornamentación Emanuel.docx
@@ -841,581 +841,6 @@
         <w:autoSpaceDE w:val="0"/>
         <w:autoSpaceDN w:val="0"/>
       </w:pPr>
-    </w:p>
-    <w:p>
-      <w:pPr>
-        <w:numPr>
-          <w:ilvl w:val="0"/>
-          <w:numId w:val="0"/>
-        </w:numPr>
-        <w:jc w:val="both"/>
-        <w:spacing w:lineRule="auto" w:line="259" w:before="0" w:after="160"/>
-        <w:widowControl w:val="1"/>
-        <w:ind w:right="0" w:left="0" w:firstLine="0"/>
-        <w:rPr>
-          <w:color w:val="auto"/>
-          <w:sz w:val="22"/>
-          <w:szCs w:val="22"/>
-          <w:rFonts w:ascii="Times New Roman" w:eastAsia="Times New Roman" w:hAnsi="Times New Roman" w:hint="default"/>
-        </w:rPr>
-        <w:wordWrap w:val="1"/>
-        <w:autoSpaceDE w:val="0"/>
-        <w:autoSpaceDN w:val="0"/>
-      </w:pPr>
-      <w:r>
-        <w:rPr>
-          <w:color w:val="auto"/>
-          <w:sz w:val="22"/>
-          <w:szCs w:val="22"/>
-          <w:rFonts w:ascii="Times New Roman" w:eastAsia="Times New Roman" w:hAnsi="Times New Roman" w:hint="default"/>
-        </w:rPr>
-        <w:t>cuestionario</w:t>
-      </w:r>
-    </w:p>
-    <w:p>
-      <w:pPr>
-        <w:numPr>
-          <w:ilvl w:val="0"/>
-          <w:numId w:val="0"/>
-        </w:numPr>
-        <w:jc w:val="both"/>
-        <w:spacing w:lineRule="auto" w:line="259" w:before="0" w:after="160"/>
-        <w:widowControl w:val="1"/>
-        <w:ind w:right="0" w:left="0" w:firstLine="0"/>
-        <w:rPr>
-          <w:color w:val="auto"/>
-          <w:sz w:val="22"/>
-          <w:szCs w:val="22"/>
-          <w:rFonts w:ascii="Times New Roman" w:eastAsia="Times New Roman" w:hAnsi="Times New Roman" w:hint="default"/>
-        </w:rPr>
-        <w:wordWrap w:val="1"/>
-        <w:autoSpaceDE w:val="0"/>
-        <w:autoSpaceDN w:val="0"/>
-      </w:pPr>
-      <w:r>
-        <w:rPr>
-          <w:color w:val="auto"/>
-          <w:sz w:val="22"/>
-          <w:szCs w:val="22"/>
-          <w:rFonts w:ascii="Times New Roman" w:eastAsia="Times New Roman" w:hAnsi="Times New Roman" w:hint="default"/>
-        </w:rPr>
-        <w:t xml:space="preserve">preguntas abiertas</w:t>
-      </w:r>
-    </w:p>
-    <w:p>
-      <w:pPr>
-        <w:numPr>
-          <w:ilvl w:val="0"/>
-          <w:numId w:val="0"/>
-        </w:numPr>
-        <w:jc w:val="both"/>
-        <w:spacing w:lineRule="auto" w:line="259" w:before="0" w:after="160"/>
-        <w:widowControl w:val="1"/>
-        <w:ind w:right="0" w:left="0" w:firstLine="0"/>
-        <w:rPr>
-          <w:color w:val="auto"/>
-          <w:sz w:val="24"/>
-          <w:szCs w:val="24"/>
-          <w:rFonts w:ascii="ArialMT" w:eastAsia="ArialMT" w:hAnsi="ArialMT" w:hint="default"/>
-        </w:rPr>
-        <w:wordWrap w:val="1"/>
-        <w:autoSpaceDE w:val="0"/>
-        <w:autoSpaceDN w:val="0"/>
-      </w:pPr>
-    </w:p>
-    <w:p>
-      <w:pPr>
-        <w:numPr>
-          <w:ilvl w:val="0"/>
-          <w:numId w:val="0"/>
-        </w:numPr>
-        <w:jc w:val="both"/>
-        <w:spacing w:lineRule="auto" w:line="259" w:before="0" w:after="160"/>
-        <w:widowControl w:val="1"/>
-        <w:ind w:right="0" w:left="0" w:firstLine="0"/>
-        <w:rPr>
-          <w:color w:val="auto"/>
-          <w:sz w:val="22"/>
-          <w:szCs w:val="22"/>
-          <w:rFonts w:ascii="Times New Roman" w:eastAsia="Times New Roman" w:hAnsi="Times New Roman" w:hint="default"/>
-        </w:rPr>
-        <w:wordWrap w:val="1"/>
-        <w:autoSpaceDE w:val="0"/>
-        <w:autoSpaceDN w:val="0"/>
-      </w:pPr>
-      <w:r>
-        <w:rPr>
-          <w:color w:val="auto"/>
-          <w:sz w:val="24"/>
-          <w:szCs w:val="24"/>
-          <w:rFonts w:ascii="ArialMT" w:eastAsia="ArialMT" w:hAnsi="ArialMT" w:hint="default"/>
-        </w:rPr>
-        <w:t xml:space="preserve">Cual es su función dentro de la empresa? Describa los procedimientos que lleva a cabo, </w:t>
-      </w:r>
-      <w:r>
-        <w:rPr>
-          <w:color w:val="auto"/>
-          <w:sz w:val="24"/>
-          <w:szCs w:val="24"/>
-          <w:rFonts w:ascii="ArialMT" w:eastAsia="ArialMT" w:hAnsi="ArialMT" w:hint="default"/>
-        </w:rPr>
-        <w:t xml:space="preserve">uno a uno.</w:t>
-      </w:r>
-    </w:p>
-    <w:p>
-      <w:pPr>
-        <w:numPr>
-          <w:ilvl w:val="0"/>
-          <w:numId w:val="0"/>
-        </w:numPr>
-        <w:jc w:val="both"/>
-        <w:spacing w:lineRule="auto" w:line="259" w:before="0" w:after="160"/>
-        <w:widowControl w:val="1"/>
-        <w:ind w:right="0" w:left="0" w:firstLine="0"/>
-        <w:rPr>
-          <w:color w:val="auto"/>
-          <w:sz w:val="24"/>
-          <w:szCs w:val="24"/>
-          <w:rFonts w:ascii="ArialMT" w:eastAsia="ArialMT" w:hAnsi="ArialMT" w:hint="default"/>
-        </w:rPr>
-        <w:wordWrap w:val="1"/>
-        <w:autoSpaceDE w:val="0"/>
-        <w:autoSpaceDN w:val="0"/>
-      </w:pPr>
-      <w:r>
-        <w:rPr>
-          <w:color w:val="auto"/>
-          <w:sz w:val="24"/>
-          <w:szCs w:val="24"/>
-          <w:rFonts w:ascii="ArialMT" w:eastAsia="ArialMT" w:hAnsi="ArialMT" w:hint="default"/>
-        </w:rPr>
-        <w:t xml:space="preserve">¿Cuál o cuáles son los problemas más comunes que se presentan en su área de trabajo y </w:t>
-      </w:r>
-      <w:r>
-        <w:rPr>
-          <w:color w:val="auto"/>
-          <w:sz w:val="24"/>
-          <w:szCs w:val="24"/>
-          <w:rFonts w:ascii="ArialMT" w:eastAsia="ArialMT" w:hAnsi="ArialMT" w:hint="default"/>
-        </w:rPr>
-        <w:t xml:space="preserve">cómo considera, bajo su opinión, que podría darles una solución?, ¿hay alguna area de </w:t>
-      </w:r>
-      <w:r>
-        <w:rPr>
-          <w:color w:val="auto"/>
-          <w:sz w:val="24"/>
-          <w:szCs w:val="24"/>
-          <w:rFonts w:ascii="ArialMT" w:eastAsia="ArialMT" w:hAnsi="ArialMT" w:hint="default"/>
-        </w:rPr>
-        <w:t xml:space="preserve">mejora o no?, ¿el personal requiere tener una mayor capacitación según su área de </w:t>
-      </w:r>
-      <w:r>
-        <w:rPr>
-          <w:color w:val="auto"/>
-          <w:sz w:val="24"/>
-          <w:szCs w:val="24"/>
-          <w:rFonts w:ascii="ArialMT" w:eastAsia="ArialMT" w:hAnsi="ArialMT" w:hint="default"/>
-        </w:rPr>
-        <w:t xml:space="preserve">trabajo o no?</w:t>
-      </w:r>
-    </w:p>
-    <w:p>
-      <w:pPr>
-        <w:numPr>
-          <w:ilvl w:val="0"/>
-          <w:numId w:val="0"/>
-        </w:numPr>
-        <w:jc w:val="both"/>
-        <w:spacing w:lineRule="auto" w:line="259" w:before="0" w:after="160"/>
-        <w:widowControl w:val="1"/>
-        <w:ind w:right="0" w:left="0" w:firstLine="0"/>
-        <w:rPr>
-          <w:color w:val="auto"/>
-          <w:sz w:val="22"/>
-          <w:szCs w:val="22"/>
-          <w:rFonts w:ascii="Times New Roman" w:eastAsia="Times New Roman" w:hAnsi="Times New Roman" w:hint="default"/>
-        </w:rPr>
-        <w:wordWrap w:val="1"/>
-        <w:autoSpaceDE w:val="0"/>
-        <w:autoSpaceDN w:val="0"/>
-      </w:pPr>
-      <w:r>
-        <w:rPr>
-          <w:color w:val="auto"/>
-          <w:sz w:val="24"/>
-          <w:szCs w:val="24"/>
-          <w:rFonts w:ascii="ArialMT" w:eastAsia="ArialMT" w:hAnsi="ArialMT" w:hint="default"/>
-        </w:rPr>
-        <w:t xml:space="preserve">¿Se siente completamente seguro dentro de su espacio de trabajo?, su integridad como </w:t>
-      </w:r>
-      <w:r>
-        <w:rPr>
-          <w:color w:val="auto"/>
-          <w:sz w:val="24"/>
-          <w:szCs w:val="24"/>
-          <w:rFonts w:ascii="ArialMT" w:eastAsia="ArialMT" w:hAnsi="ArialMT" w:hint="default"/>
-        </w:rPr>
-        <w:t xml:space="preserve">persona, la integridad de su mercancia y la información confidencial de su empresa, ¿no </w:t>
-      </w:r>
-      <w:r>
-        <w:rPr>
-          <w:color w:val="auto"/>
-          <w:sz w:val="24"/>
-          <w:szCs w:val="24"/>
-          <w:rFonts w:ascii="ArialMT" w:eastAsia="ArialMT" w:hAnsi="ArialMT" w:hint="default"/>
-        </w:rPr>
-        <w:t xml:space="preserve">se encuentran expuestas? </w:t>
-      </w:r>
-    </w:p>
-    <w:p>
-      <w:pPr>
-        <w:numPr>
-          <w:ilvl w:val="0"/>
-          <w:numId w:val="0"/>
-        </w:numPr>
-        <w:jc w:val="both"/>
-        <w:spacing w:lineRule="auto" w:line="259" w:before="0" w:after="160"/>
-        <w:widowControl w:val="1"/>
-        <w:ind w:right="0" w:left="0" w:firstLine="0"/>
-        <w:rPr>
-          <w:color w:val="auto"/>
-          <w:sz w:val="24"/>
-          <w:szCs w:val="24"/>
-          <w:rFonts w:ascii="ArialMT" w:eastAsia="ArialMT" w:hAnsi="ArialMT" w:hint="default"/>
-        </w:rPr>
-        <w:wordWrap w:val="1"/>
-        <w:autoSpaceDE w:val="0"/>
-        <w:autoSpaceDN w:val="0"/>
-      </w:pPr>
-      <w:r>
-        <w:rPr>
-          <w:color w:val="auto"/>
-          <w:sz w:val="24"/>
-          <w:szCs w:val="24"/>
-          <w:rFonts w:ascii="ArialMT" w:eastAsia="ArialMT" w:hAnsi="ArialMT" w:hint="default"/>
-        </w:rPr>
-        <w:t xml:space="preserve">¿Qué opina acerca del tratamiento que se le da al conteo de la mercancia y al inventario </w:t>
-      </w:r>
-      <w:r>
-        <w:rPr>
-          <w:color w:val="auto"/>
-          <w:sz w:val="24"/>
-          <w:szCs w:val="24"/>
-          <w:rFonts w:ascii="ArialMT" w:eastAsia="ArialMT" w:hAnsi="ArialMT" w:hint="default"/>
-        </w:rPr>
-        <w:t xml:space="preserve">en general, siente qué puede mejorar algo en este proceso o hacerlo más eficiente sí </w:t>
-      </w:r>
-      <w:r>
-        <w:rPr>
-          <w:color w:val="auto"/>
-          <w:sz w:val="24"/>
-          <w:szCs w:val="24"/>
-          <w:rFonts w:ascii="ArialMT" w:eastAsia="ArialMT" w:hAnsi="ArialMT" w:hint="default"/>
-        </w:rPr>
-        <w:t>mismo?</w:t>
-      </w:r>
-      <w:r>
-        <w:rPr>
-          <w:color w:val="auto"/>
-          <w:sz w:val="24"/>
-          <w:szCs w:val="24"/>
-          <w:rFonts w:ascii="ArialMT" w:eastAsia="ArialMT" w:hAnsi="ArialMT" w:hint="default"/>
-        </w:rPr>
-        <w:br/>
-      </w:r>
-    </w:p>
-    <w:p>
-      <w:pPr>
-        <w:numPr>
-          <w:ilvl w:val="0"/>
-          <w:numId w:val="0"/>
-        </w:numPr>
-        <w:jc w:val="both"/>
-        <w:spacing w:lineRule="auto" w:line="259" w:before="0" w:after="160"/>
-        <w:widowControl w:val="1"/>
-        <w:ind w:right="0" w:left="0" w:firstLine="0"/>
-        <w:rPr>
-          <w:color w:val="auto"/>
-          <w:sz w:val="22"/>
-          <w:szCs w:val="22"/>
-          <w:rFonts w:ascii="Times New Roman" w:eastAsia="Times New Roman" w:hAnsi="Times New Roman" w:hint="default"/>
-        </w:rPr>
-        <w:wordWrap w:val="1"/>
-        <w:autoSpaceDE w:val="0"/>
-        <w:autoSpaceDN w:val="0"/>
-      </w:pPr>
-    </w:p>
-    <w:p>
-      <w:pPr>
-        <w:numPr>
-          <w:ilvl w:val="0"/>
-          <w:numId w:val="0"/>
-        </w:numPr>
-        <w:jc w:val="both"/>
-        <w:spacing w:lineRule="auto" w:line="259" w:before="0" w:after="160"/>
-        <w:widowControl w:val="1"/>
-        <w:ind w:right="0" w:left="0" w:firstLine="0"/>
-        <w:rPr>
-          <w:color w:val="auto"/>
-          <w:sz w:val="22"/>
-          <w:szCs w:val="22"/>
-          <w:rFonts w:ascii="Times New Roman" w:eastAsia="Times New Roman" w:hAnsi="Times New Roman" w:hint="default"/>
-        </w:rPr>
-        <w:wordWrap w:val="1"/>
-        <w:autoSpaceDE w:val="0"/>
-        <w:autoSpaceDN w:val="0"/>
-      </w:pPr>
-      <w:r>
-        <w:rPr>
-          <w:color w:val="auto"/>
-          <w:sz w:val="22"/>
-          <w:szCs w:val="22"/>
-          <w:rFonts w:ascii="Times New Roman" w:eastAsia="Times New Roman" w:hAnsi="Times New Roman" w:hint="default"/>
-        </w:rPr>
-        <w:t xml:space="preserve">preguntas cerradas</w:t>
-      </w:r>
-    </w:p>
-    <w:p>
-      <w:pPr>
-        <w:numPr>
-          <w:ilvl w:val="0"/>
-          <w:numId w:val="0"/>
-        </w:numPr>
-        <w:jc w:val="both"/>
-        <w:spacing w:lineRule="auto" w:line="259" w:before="0" w:after="160"/>
-        <w:widowControl w:val="1"/>
-        <w:ind w:right="0" w:left="0" w:firstLine="0"/>
-        <w:rPr>
-          <w:spacing w:val="0"/>
-          <w:vertAlign w:val="baseline"/>
-          <w:color w:val="auto"/>
-          <w:position w:val="0"/>
-          <w:sz w:val="24"/>
-          <w:szCs w:val="24"/>
-          <w:smallCaps w:val="0"/>
-          <w:rFonts w:ascii="ArialMT" w:eastAsia="ArialMT" w:hAnsi="ArialMT" w:hint="default"/>
-        </w:rPr>
-        <w:wordWrap w:val="1"/>
-        <w:autoSpaceDE w:val="0"/>
-        <w:autoSpaceDN w:val="0"/>
-      </w:pPr>
-      <w:r>
-        <w:rPr>
-          <w:spacing w:val="0"/>
-          <w:vertAlign w:val="baseline"/>
-          <w:color w:val="auto"/>
-          <w:position w:val="0"/>
-          <w:sz w:val="24"/>
-          <w:szCs w:val="24"/>
-          <w:smallCaps w:val="0"/>
-          <w:rFonts w:ascii="ArialMT" w:eastAsia="ArialMT" w:hAnsi="ArialMT" w:hint="default"/>
-        </w:rPr>
-        <w:t xml:space="preserve">¿Ustedes producen lo que venden?</w:t>
-      </w:r>
-    </w:p>
-    <w:p>
-      <w:pPr>
-        <w:numPr>
-          <w:ilvl w:val="0"/>
-          <w:numId w:val="0"/>
-        </w:numPr>
-        <w:jc w:val="both"/>
-        <w:spacing w:lineRule="auto" w:line="259" w:before="0" w:after="160"/>
-        <w:widowControl w:val="1"/>
-        <w:ind w:right="0" w:left="0" w:firstLine="0"/>
-        <w:rPr>
-          <w:color w:val="auto"/>
-          <w:sz w:val="24"/>
-          <w:szCs w:val="24"/>
-          <w:rFonts w:ascii="ArialMT" w:eastAsia="ArialMT" w:hAnsi="ArialMT" w:hint="default"/>
-        </w:rPr>
-        <w:wordWrap w:val="1"/>
-        <w:autoSpaceDE w:val="0"/>
-        <w:autoSpaceDN w:val="0"/>
-      </w:pPr>
-      <w:r>
-        <w:rPr>
-          <w:color w:val="auto"/>
-          <w:sz w:val="24"/>
-          <w:szCs w:val="24"/>
-          <w:rFonts w:ascii="ArialMT" w:eastAsia="ArialMT" w:hAnsi="ArialMT" w:hint="default"/>
-        </w:rPr>
-        <w:t xml:space="preserve">¿Desea tener un alcance de su negocio más amplio enfocado a un mercado nacional y no </w:t>
-      </w:r>
-      <w:r>
-        <w:rPr>
-          <w:color w:val="auto"/>
-          <w:sz w:val="24"/>
-          <w:szCs w:val="24"/>
-          <w:rFonts w:ascii="ArialMT" w:eastAsia="ArialMT" w:hAnsi="ArialMT" w:hint="default"/>
-        </w:rPr>
-        <w:t xml:space="preserve">sólo local?, ¿ya trabaja con un sistema de ventas al por mayor y no sólo detal?</w:t>
-      </w:r>
-    </w:p>
-    <w:p>
-      <w:pPr>
-        <w:numPr>
-          <w:ilvl w:val="0"/>
-          <w:numId w:val="0"/>
-        </w:numPr>
-        <w:jc w:val="both"/>
-        <w:spacing w:lineRule="auto" w:line="259" w:before="0" w:after="160"/>
-        <w:widowControl w:val="1"/>
-        <w:ind w:right="0" w:left="0" w:firstLine="0"/>
-        <w:rPr>
-          <w:color w:val="auto"/>
-          <w:sz w:val="24"/>
-          <w:szCs w:val="24"/>
-          <w:rFonts w:ascii="ArialMT" w:eastAsia="ArialMT" w:hAnsi="ArialMT" w:hint="default"/>
-        </w:rPr>
-        <w:wordWrap w:val="1"/>
-        <w:autoSpaceDE w:val="0"/>
-        <w:autoSpaceDN w:val="0"/>
-      </w:pPr>
-      <w:r>
-        <w:rPr>
-          <w:color w:val="auto"/>
-          <w:sz w:val="24"/>
-          <w:szCs w:val="24"/>
-          <w:rFonts w:ascii="ArialMT" w:eastAsia="ArialMT" w:hAnsi="ArialMT" w:hint="default"/>
-        </w:rPr>
-        <w:t xml:space="preserve">¿Le gustaría que los procesos de su empresa se automaticen?</w:t>
-      </w:r>
-    </w:p>
-    <w:p>
-      <w:pPr>
-        <w:numPr>
-          <w:ilvl w:val="0"/>
-          <w:numId w:val="0"/>
-        </w:numPr>
-        <w:jc w:val="both"/>
-        <w:spacing w:lineRule="auto" w:line="259" w:before="0" w:after="160"/>
-        <w:widowControl w:val="1"/>
-        <w:ind w:right="0" w:left="0" w:firstLine="0"/>
-        <w:rPr>
-          <w:color w:val="auto"/>
-          <w:sz w:val="24"/>
-          <w:szCs w:val="24"/>
-          <w:rFonts w:ascii="ArialMT" w:eastAsia="ArialMT" w:hAnsi="ArialMT" w:hint="default"/>
-        </w:rPr>
-        <w:wordWrap w:val="1"/>
-        <w:autoSpaceDE w:val="0"/>
-        <w:autoSpaceDN w:val="0"/>
-      </w:pPr>
-      <w:r>
-        <w:rPr>
-          <w:color w:val="auto"/>
-          <w:sz w:val="24"/>
-          <w:szCs w:val="24"/>
-          <w:rFonts w:ascii="ArialMT" w:eastAsia="ArialMT" w:hAnsi="ArialMT" w:hint="default"/>
-        </w:rPr>
-        <w:t xml:space="preserve">¿Puntualmente desea ser notificado, de forma automatica, cuando se le está agotando </w:t>
-      </w:r>
-      <w:r>
-        <w:rPr>
-          <w:color w:val="auto"/>
-          <w:sz w:val="24"/>
-          <w:szCs w:val="24"/>
-          <w:rFonts w:ascii="ArialMT" w:eastAsia="ArialMT" w:hAnsi="ArialMT" w:hint="default"/>
-        </w:rPr>
-        <w:t xml:space="preserve">una mercancia en especifico ... ?</w:t>
-      </w:r>
-    </w:p>
-    <w:p>
-      <w:pPr>
-        <w:numPr>
-          <w:ilvl w:val="0"/>
-          <w:numId w:val="0"/>
-        </w:numPr>
-        <w:jc w:val="both"/>
-        <w:spacing w:lineRule="auto" w:line="259" w:before="0" w:after="160"/>
-        <w:widowControl w:val="1"/>
-        <w:ind w:right="0" w:left="0" w:firstLine="0"/>
-        <w:rPr>
-          <w:color w:val="auto"/>
-          <w:sz w:val="24"/>
-          <w:szCs w:val="24"/>
-          <w:rFonts w:ascii="ArialMT" w:eastAsia="ArialMT" w:hAnsi="ArialMT" w:hint="default"/>
-        </w:rPr>
-        <w:wordWrap w:val="1"/>
-        <w:autoSpaceDE w:val="0"/>
-        <w:autoSpaceDN w:val="0"/>
-      </w:pPr>
-      <w:r>
-        <w:rPr>
-          <w:color w:val="auto"/>
-          <w:sz w:val="24"/>
-          <w:szCs w:val="24"/>
-          <w:rFonts w:ascii="ArialMT" w:eastAsia="ArialMT" w:hAnsi="ArialMT" w:hint="default"/>
-        </w:rPr>
-        <w:t xml:space="preserve">¿Desea ser notificado de forma automatica sobre cuáles son los productos que más salen </w:t>
-      </w:r>
-      <w:r>
-        <w:rPr>
-          <w:color w:val="auto"/>
-          <w:sz w:val="24"/>
-          <w:szCs w:val="24"/>
-          <w:rFonts w:ascii="ArialMT" w:eastAsia="ArialMT" w:hAnsi="ArialMT" w:hint="default"/>
-        </w:rPr>
-        <w:t xml:space="preserve">y cuáles son los que no para desarrollar estrategias de venta y/o de provisión?</w:t>
-      </w:r>
-    </w:p>
-    <w:p>
-      <w:pPr>
-        <w:numPr>
-          <w:ilvl w:val="0"/>
-          <w:numId w:val="0"/>
-        </w:numPr>
-        <w:jc w:val="both"/>
-        <w:spacing w:lineRule="auto" w:line="259" w:before="0" w:after="160"/>
-        <w:widowControl w:val="1"/>
-        <w:ind w:right="0" w:left="0" w:firstLine="0"/>
-        <w:rPr>
-          <w:color w:val="auto"/>
-          <w:sz w:val="22"/>
-          <w:szCs w:val="22"/>
-          <w:rFonts w:ascii="Times New Roman" w:eastAsia="Times New Roman" w:hAnsi="Times New Roman" w:hint="default"/>
-        </w:rPr>
-        <w:wordWrap w:val="1"/>
-        <w:autoSpaceDE w:val="0"/>
-        <w:autoSpaceDN w:val="0"/>
-      </w:pPr>
-      <w:r>
-        <w:rPr>
-          <w:color w:val="auto"/>
-          <w:sz w:val="24"/>
-          <w:szCs w:val="24"/>
-          <w:rFonts w:ascii="ArialMT" w:eastAsia="ArialMT" w:hAnsi="ArialMT" w:hint="default"/>
-        </w:rPr>
-        <w:t xml:space="preserve">¿considera que los procesos de facturación e inventario requieren también ser </w:t>
-      </w:r>
-      <w:r>
-        <w:rPr>
-          <w:color w:val="auto"/>
-          <w:sz w:val="24"/>
-          <w:szCs w:val="24"/>
-          <w:rFonts w:ascii="ArialMT" w:eastAsia="ArialMT" w:hAnsi="ArialMT" w:hint="default"/>
-        </w:rPr>
-        <w:t xml:space="preserve">automatizados y, deseablemente, computarizados?, Aparte, si tiene realmente un </w:t>
-      </w:r>
-      <w:r>
-        <w:rPr>
-          <w:color w:val="auto"/>
-          <w:sz w:val="24"/>
-          <w:szCs w:val="24"/>
-          <w:rFonts w:ascii="ArialMT" w:eastAsia="ArialMT" w:hAnsi="ArialMT" w:hint="default"/>
-        </w:rPr>
-        <w:t xml:space="preserve">control absoluto sobre estos procesos?</w:t>
-      </w:r>
-      <w:r>
-        <w:rPr>
-          <w:color w:val="auto"/>
-          <w:sz w:val="24"/>
-          <w:szCs w:val="24"/>
-          <w:rFonts w:ascii="ArialMT" w:eastAsia="ArialMT" w:hAnsi="ArialMT" w:hint="default"/>
-        </w:rPr>
-        <w:br/>
-      </w:r>
     </w:p>
     <w:sectPr>
       <w:footnotePr>

</xml_diff>